<commit_message>
Finish ind #3 project
</commit_message>
<xml_diff>
--- a/documents/documentation.docx
+++ b/documents/documentation.docx
@@ -8,6 +8,27 @@
       </w:pPr>
       <w:r>
         <w:t>Documentation</w:t>
+      </w:r>
+    </w:p>
+    <w:p>
+      <w:pPr>
+        <w:pStyle w:val="Heading2"/>
+      </w:pPr>
+      <w:r>
+        <w:t>Link</w:t>
+      </w:r>
+    </w:p>
+    <w:p>
+      <w:hyperlink r:id="rId4" w:history="1">
+        <w:r>
+          <w:rPr>
+            <w:rStyle w:val="Hyperlink"/>
+          </w:rPr>
+          <w:t>https://lwalko-coder-cmu.github.io/</w:t>
+        </w:r>
+      </w:hyperlink>
+      <w:r>
+        <w:t xml:space="preserve"> </w:t>
       </w:r>
     </w:p>
     <w:p>
@@ -67,10 +88,10 @@
                     <pic:cNvPicPr/>
                   </pic:nvPicPr>
                   <pic:blipFill>
-                    <a:blip r:embed="rId4">
+                    <a:blip r:embed="rId5">
                       <a:extLst>
                         <a:ext uri="{96DAC541-7B7A-43D3-8B79-37D633B846F1}">
-                          <asvg:svgBlip xmlns:asvg="http://schemas.microsoft.com/office/drawing/2016/SVG/main" r:embed="rId5"/>
+                          <asvg:svgBlip xmlns:asvg="http://schemas.microsoft.com/office/drawing/2016/SVG/main" r:embed="rId6"/>
                         </a:ext>
                       </a:extLst>
                     </a:blip>
@@ -99,11 +120,12 @@
         <w:pStyle w:val="Heading2"/>
       </w:pPr>
       <w:r>
+        <w:lastRenderedPageBreak/>
         <w:t>References</w:t>
       </w:r>
     </w:p>
     <w:p>
-      <w:hyperlink r:id="rId6" w:history="1">
+      <w:hyperlink r:id="rId7" w:history="1">
         <w:r>
           <w:rPr>
             <w:rStyle w:val="Hyperlink"/>
@@ -119,7 +141,7 @@
       </w:r>
     </w:p>
     <w:p>
-      <w:hyperlink r:id="rId7" w:history="1">
+      <w:hyperlink r:id="rId8" w:history="1">
         <w:r>
           <w:rPr>
             <w:rStyle w:val="Hyperlink"/>
@@ -135,7 +157,7 @@
       </w:r>
     </w:p>
     <w:p>
-      <w:hyperlink r:id="rId8" w:history="1">
+      <w:hyperlink r:id="rId9" w:history="1">
         <w:r>
           <w:rPr>
             <w:rStyle w:val="Hyperlink"/>
@@ -160,15 +182,7 @@
     </w:p>
     <w:p>
       <w:r>
-        <w:t xml:space="preserve">Column </w:t>
-      </w:r>
-      <w:proofErr w:type="gramStart"/>
-      <w:r>
-        <w:t>drop</w:t>
-      </w:r>
-      <w:proofErr w:type="gramEnd"/>
-      <w:r>
-        <w:t>!</w:t>
+        <w:t>Column drop!</w:t>
       </w:r>
     </w:p>
     <w:p>
@@ -206,6 +220,9 @@
         <w:pStyle w:val="Heading3"/>
       </w:pPr>
       <w:r>
+        <w:rPr>
+          <w:noProof/>
+        </w:rPr>
         <w:drawing>
           <wp:inline distT="0" distB="0" distL="0" distR="0" wp14:anchorId="5E9287EC" wp14:editId="4D078079">
             <wp:extent cx="3599859" cy="6838122"/>
@@ -222,13 +239,13 @@
                     <pic:cNvPicPr/>
                   </pic:nvPicPr>
                   <pic:blipFill>
-                    <a:blip r:embed="rId9">
+                    <a:blip r:embed="rId10">
                       <a:extLst>
                         <a:ext uri="{28A0092B-C50C-407E-A947-70E740481C1C}">
                           <a14:useLocalDpi xmlns:a14="http://schemas.microsoft.com/office/drawing/2010/main" val="0"/>
                         </a:ext>
                         <a:ext uri="{96DAC541-7B7A-43D3-8B79-37D633B846F1}">
-                          <asvg:svgBlip xmlns:asvg="http://schemas.microsoft.com/office/drawing/2016/SVG/main" r:embed="rId10"/>
+                          <asvg:svgBlip xmlns:asvg="http://schemas.microsoft.com/office/drawing/2016/SVG/main" r:embed="rId11"/>
                         </a:ext>
                       </a:extLst>
                     </a:blip>
@@ -268,6 +285,9 @@
     </w:p>
     <w:p>
       <w:r>
+        <w:rPr>
+          <w:noProof/>
+        </w:rPr>
         <w:drawing>
           <wp:inline distT="0" distB="0" distL="0" distR="0" wp14:anchorId="6B85ED90" wp14:editId="3C26F8C3">
             <wp:extent cx="5152445" cy="7862654"/>
@@ -284,13 +304,13 @@
                     <pic:cNvPicPr/>
                   </pic:nvPicPr>
                   <pic:blipFill>
-                    <a:blip r:embed="rId11" cstate="print">
+                    <a:blip r:embed="rId12" cstate="print">
                       <a:extLst>
                         <a:ext uri="{28A0092B-C50C-407E-A947-70E740481C1C}">
                           <a14:useLocalDpi xmlns:a14="http://schemas.microsoft.com/office/drawing/2010/main" val="0"/>
                         </a:ext>
                         <a:ext uri="{96DAC541-7B7A-43D3-8B79-37D633B846F1}">
-                          <asvg:svgBlip xmlns:asvg="http://schemas.microsoft.com/office/drawing/2016/SVG/main" r:embed="rId12"/>
+                          <asvg:svgBlip xmlns:asvg="http://schemas.microsoft.com/office/drawing/2016/SVG/main" r:embed="rId13"/>
                         </a:ext>
                       </a:extLst>
                     </a:blip>
@@ -325,6 +345,9 @@
     </w:p>
     <w:p>
       <w:r>
+        <w:rPr>
+          <w:noProof/>
+        </w:rPr>
         <w:drawing>
           <wp:inline distT="0" distB="0" distL="0" distR="0" wp14:anchorId="479E04A6" wp14:editId="06C31318">
             <wp:extent cx="1749287" cy="7633994"/>
@@ -341,13 +364,13 @@
                     <pic:cNvPicPr/>
                   </pic:nvPicPr>
                   <pic:blipFill>
-                    <a:blip r:embed="rId13">
+                    <a:blip r:embed="rId14">
                       <a:extLst>
                         <a:ext uri="{28A0092B-C50C-407E-A947-70E740481C1C}">
                           <a14:useLocalDpi xmlns:a14="http://schemas.microsoft.com/office/drawing/2010/main" val="0"/>
                         </a:ext>
                         <a:ext uri="{96DAC541-7B7A-43D3-8B79-37D633B846F1}">
-                          <asvg:svgBlip xmlns:asvg="http://schemas.microsoft.com/office/drawing/2016/SVG/main" r:embed="rId14"/>
+                          <asvg:svgBlip xmlns:asvg="http://schemas.microsoft.com/office/drawing/2016/SVG/main" r:embed="rId15"/>
                         </a:ext>
                       </a:extLst>
                     </a:blip>

</xml_diff>